<commit_message>
Update with Corbins Feedback
</commit_message>
<xml_diff>
--- a/trello_onepager.docx
+++ b/trello_onepager.docx
@@ -7,7 +7,7 @@
         <w:pStyle w:val="Kopfzeile"/>
         <w:jc w:val="center"/>
         <w:rPr>
-          <w:color w:val="D739A2"/>
+          <w:color w:val="E30074"/>
           <w:sz w:val="36"/>
           <w:szCs w:val="36"/>
         </w:rPr>
@@ -17,7 +17,7 @@
         <w:rPr>
           <w:b/>
           <w:bCs/>
-          <w:color w:val="D739A2"/>
+          <w:color w:val="E30074"/>
           <w:sz w:val="36"/>
           <w:szCs w:val="36"/>
         </w:rPr>
@@ -28,7 +28,7 @@
         <w:rPr>
           <w:b/>
           <w:bCs/>
-          <w:color w:val="D739A2"/>
+          <w:color w:val="E30074"/>
           <w:sz w:val="36"/>
           <w:szCs w:val="36"/>
         </w:rPr>
@@ -39,7 +39,7 @@
         <w:rPr>
           <w:b/>
           <w:bCs/>
-          <w:color w:val="D739A2"/>
+          <w:color w:val="E30074"/>
           <w:sz w:val="36"/>
           <w:szCs w:val="36"/>
         </w:rPr>
@@ -50,7 +50,7 @@
         <w:rPr>
           <w:b/>
           <w:bCs/>
-          <w:color w:val="D739A2"/>
+          <w:color w:val="E30074"/>
           <w:sz w:val="36"/>
           <w:szCs w:val="36"/>
         </w:rPr>
@@ -273,6 +273,7 @@
       <w:pPr>
         <w:rPr>
           <w:rFonts w:ascii="Calibri" w:hAnsi="Calibri"/>
+          <w:color w:val="E30074"/>
           <w:sz w:val="22"/>
           <w:szCs w:val="22"/>
         </w:rPr>
@@ -282,6 +283,7 @@
           <w:rFonts w:ascii="Calibri" w:hAnsi="Calibri"/>
           <w:b/>
           <w:bCs/>
+          <w:color w:val="E30074"/>
           <w:sz w:val="22"/>
           <w:szCs w:val="22"/>
         </w:rPr>
@@ -292,6 +294,7 @@
           <w:rFonts w:ascii="Calibri" w:hAnsi="Calibri"/>
           <w:b/>
           <w:bCs/>
+          <w:color w:val="E30074"/>
           <w:sz w:val="22"/>
           <w:szCs w:val="22"/>
         </w:rPr>
@@ -300,6 +303,7 @@
       <w:r>
         <w:rPr>
           <w:rFonts w:ascii="Calibri" w:hAnsi="Calibri"/>
+          <w:color w:val="E30074"/>
           <w:sz w:val="22"/>
           <w:szCs w:val="22"/>
         </w:rPr>
@@ -309,6 +313,7 @@
       <w:r>
         <w:rPr>
           <w:rFonts w:ascii="Calibri" w:hAnsi="Calibri"/>
+          <w:color w:val="E30074"/>
           <w:sz w:val="22"/>
           <w:szCs w:val="22"/>
         </w:rPr>
@@ -318,6 +323,7 @@
       <w:r>
         <w:rPr>
           <w:rFonts w:ascii="Calibri" w:hAnsi="Calibri"/>
+          <w:color w:val="E30074"/>
           <w:sz w:val="22"/>
           <w:szCs w:val="22"/>
         </w:rPr>
@@ -340,14 +346,34 @@
           <w:lang w:eastAsia="de-DE"/>
         </w:rPr>
       </w:pPr>
-      <w:r>
-        <w:rPr>
-          <w:rFonts w:ascii="Calibri" w:eastAsia="Times New Roman" w:hAnsi="Calibri" w:cs="Times New Roman"/>
-          <w:sz w:val="22"/>
-          <w:szCs w:val="22"/>
-          <w:lang w:eastAsia="de-DE"/>
-        </w:rPr>
-        <w:t>unterteilt gemäß Team-Struktur</w:t>
+      <w:proofErr w:type="gramStart"/>
+      <w:r>
+        <w:rPr>
+          <w:rFonts w:ascii="Calibri" w:eastAsia="Times New Roman" w:hAnsi="Calibri" w:cs="Times New Roman"/>
+          <w:sz w:val="22"/>
+          <w:szCs w:val="22"/>
+          <w:lang w:eastAsia="de-DE"/>
+        </w:rPr>
+        <w:t>enthält</w:t>
+      </w:r>
+      <w:proofErr w:type="gramEnd"/>
+      <w:r>
+        <w:rPr>
+          <w:rFonts w:ascii="Calibri" w:eastAsia="Times New Roman" w:hAnsi="Calibri" w:cs="Times New Roman"/>
+          <w:sz w:val="22"/>
+          <w:szCs w:val="22"/>
+          <w:lang w:eastAsia="de-DE"/>
+        </w:rPr>
+        <w:t xml:space="preserve"> alle Aufgaben </w:t>
+      </w:r>
+      <w:r>
+        <w:rPr>
+          <w:rFonts w:ascii="Calibri" w:eastAsia="Times New Roman" w:hAnsi="Calibri" w:cs="Times New Roman"/>
+          <w:sz w:val="22"/>
+          <w:szCs w:val="22"/>
+          <w:lang w:eastAsia="de-DE"/>
+        </w:rPr>
+        <w:t>des CD-Teams</w:t>
       </w:r>
     </w:p>
     <w:p>
@@ -361,78 +387,28 @@
         <w:jc w:val="both"/>
         <w:rPr>
           <w:rFonts w:ascii="Calibri" w:eastAsia="Times New Roman" w:hAnsi="Calibri" w:cs="Times New Roman"/>
-          <w:sz w:val="18"/>
-          <w:szCs w:val="18"/>
-          <w:lang w:eastAsia="de-DE"/>
-        </w:rPr>
-      </w:pPr>
-      <w:r>
-        <w:rPr>
-          <w:rFonts w:ascii="Calibri" w:eastAsia="Times New Roman" w:hAnsi="Calibri" w:cs="Times New Roman"/>
-          <w:sz w:val="22"/>
-          <w:szCs w:val="22"/>
-          <w:lang w:eastAsia="de-DE"/>
-        </w:rPr>
-        <w:t xml:space="preserve">jedes Chapter &amp; </w:t>
-      </w:r>
-      <w:proofErr w:type="spellStart"/>
-      <w:r>
-        <w:rPr>
-          <w:rFonts w:ascii="Calibri" w:eastAsia="Times New Roman" w:hAnsi="Calibri" w:cs="Times New Roman"/>
-          <w:sz w:val="22"/>
-          <w:szCs w:val="22"/>
-          <w:lang w:eastAsia="de-DE"/>
-        </w:rPr>
-        <w:t>Squad</w:t>
-      </w:r>
-      <w:proofErr w:type="spellEnd"/>
-      <w:r>
-        <w:rPr>
-          <w:rFonts w:ascii="Calibri" w:eastAsia="Times New Roman" w:hAnsi="Calibri" w:cs="Times New Roman"/>
-          <w:sz w:val="22"/>
-          <w:szCs w:val="22"/>
-          <w:lang w:eastAsia="de-DE"/>
-        </w:rPr>
-        <w:t xml:space="preserve"> haben eigene Liste</w:t>
-      </w:r>
-      <w:r>
-        <w:rPr>
-          <w:rFonts w:ascii="Calibri" w:eastAsia="Times New Roman" w:hAnsi="Calibri" w:cs="Times New Roman"/>
-          <w:sz w:val="22"/>
-          <w:szCs w:val="22"/>
-          <w:lang w:eastAsia="de-DE"/>
-        </w:rPr>
-        <w:br/>
-      </w:r>
-      <w:r>
-        <w:rPr>
-          <w:rFonts w:ascii="Calibri" w:eastAsia="Times New Roman" w:hAnsi="Calibri" w:cs="Times New Roman"/>
-          <w:sz w:val="22"/>
-          <w:szCs w:val="22"/>
-          <w:lang w:eastAsia="de-DE"/>
-        </w:rPr>
-        <w:t>Ausnahme: Chapter</w:t>
-      </w:r>
-      <w:r>
-        <w:rPr>
-          <w:rFonts w:ascii="Calibri" w:eastAsia="Times New Roman" w:hAnsi="Calibri" w:cs="Times New Roman"/>
-          <w:color w:val="24292E"/>
-          <w:sz w:val="22"/>
-          <w:szCs w:val="22"/>
-          <w:shd w:val="clear" w:color="auto" w:fill="FFFFFF"/>
-          <w:lang w:eastAsia="de-DE"/>
-        </w:rPr>
-        <w:t> </w:t>
-      </w:r>
-      <w:r>
-        <w:rPr>
-          <w:rFonts w:ascii="Consolas" w:eastAsia="Times New Roman" w:hAnsi="Consolas" w:cs="Consolas"/>
-          <w:color w:val="24292E"/>
-          <w:sz w:val="18"/>
-          <w:szCs w:val="18"/>
-          <w:lang w:eastAsia="de-DE"/>
-        </w:rPr>
-        <w:t>Pipeline &amp; Organisation</w:t>
+          <w:sz w:val="22"/>
+          <w:szCs w:val="22"/>
+          <w:lang w:eastAsia="de-DE"/>
+        </w:rPr>
+      </w:pPr>
+      <w:r>
+        <w:rPr>
+          <w:rFonts w:ascii="Calibri" w:eastAsia="Times New Roman" w:hAnsi="Calibri" w:cs="Times New Roman"/>
+          <w:sz w:val="22"/>
+          <w:szCs w:val="22"/>
+          <w:lang w:eastAsia="de-DE"/>
+        </w:rPr>
+        <w:t xml:space="preserve">gibt einen Überblick über Erledigtes (Grün), </w:t>
+      </w:r>
+      <w:r>
+        <w:rPr>
+          <w:rFonts w:ascii="Calibri" w:eastAsia="Times New Roman" w:hAnsi="Calibri" w:cs="Times New Roman"/>
+          <w:sz w:val="22"/>
+          <w:szCs w:val="22"/>
+          <w:lang w:eastAsia="de-DE"/>
+        </w:rPr>
+        <w:t>und zu Erledigendes (Gelb)</w:t>
       </w:r>
     </w:p>
     <w:p>
@@ -446,73 +422,29 @@
         <w:jc w:val="both"/>
         <w:rPr>
           <w:rFonts w:ascii="Calibri" w:eastAsia="Times New Roman" w:hAnsi="Calibri" w:cs="Times New Roman"/>
-          <w:color w:val="24292E"/>
-          <w:sz w:val="22"/>
-          <w:szCs w:val="22"/>
-          <w:shd w:val="clear" w:color="auto" w:fill="FFFFFF"/>
-          <w:lang w:eastAsia="de-DE"/>
-        </w:rPr>
-      </w:pPr>
-      <w:r>
-        <w:rPr>
-          <w:rFonts w:ascii="Calibri" w:eastAsia="Times New Roman" w:hAnsi="Calibri" w:cs="Times New Roman"/>
-          <w:color w:val="24292E"/>
-          <w:sz w:val="22"/>
-          <w:szCs w:val="22"/>
-          <w:shd w:val="clear" w:color="auto" w:fill="FFFFFF"/>
-          <w:lang w:eastAsia="de-DE"/>
-        </w:rPr>
-        <w:t xml:space="preserve">jeweilige Spalte beinhaltet alle Aufgaben </w:t>
-      </w:r>
-      <w:r>
-        <w:rPr>
-          <w:rFonts w:ascii="Calibri" w:eastAsia="Times New Roman" w:hAnsi="Calibri" w:cs="Times New Roman"/>
-          <w:color w:val="24292E"/>
-          <w:sz w:val="22"/>
-          <w:szCs w:val="22"/>
-          <w:shd w:val="clear" w:color="auto" w:fill="FFFFFF"/>
-          <w:lang w:eastAsia="de-DE"/>
-        </w:rPr>
-        <w:br/>
-        <w:t xml:space="preserve">des </w:t>
-      </w:r>
-      <w:proofErr w:type="spellStart"/>
-      <w:r>
-        <w:rPr>
-          <w:rFonts w:ascii="Calibri" w:eastAsia="Times New Roman" w:hAnsi="Calibri" w:cs="Times New Roman"/>
-          <w:color w:val="24292E"/>
-          <w:sz w:val="22"/>
-          <w:szCs w:val="22"/>
-          <w:shd w:val="clear" w:color="auto" w:fill="FFFFFF"/>
-          <w:lang w:eastAsia="de-DE"/>
-        </w:rPr>
-        <w:t>Chapters</w:t>
-      </w:r>
-      <w:proofErr w:type="spellEnd"/>
-      <w:r>
-        <w:rPr>
-          <w:rFonts w:ascii="Calibri" w:eastAsia="Times New Roman" w:hAnsi="Calibri" w:cs="Times New Roman"/>
-          <w:color w:val="24292E"/>
-          <w:sz w:val="22"/>
-          <w:szCs w:val="22"/>
-          <w:shd w:val="clear" w:color="auto" w:fill="FFFFFF"/>
-          <w:lang w:eastAsia="de-DE"/>
-        </w:rPr>
-        <w:t xml:space="preserve"> / </w:t>
-      </w:r>
-      <w:proofErr w:type="spellStart"/>
-      <w:r>
-        <w:rPr>
-          <w:rFonts w:ascii="Calibri" w:eastAsia="Times New Roman" w:hAnsi="Calibri" w:cs="Times New Roman"/>
-          <w:color w:val="24292E"/>
-          <w:sz w:val="22"/>
-          <w:szCs w:val="22"/>
-          <w:shd w:val="clear" w:color="auto" w:fill="FFFFFF"/>
-          <w:lang w:eastAsia="de-DE"/>
-        </w:rPr>
-        <w:t>Squads</w:t>
-      </w:r>
-      <w:proofErr w:type="spellEnd"/>
+          <w:sz w:val="22"/>
+          <w:szCs w:val="22"/>
+          <w:lang w:eastAsia="de-DE"/>
+        </w:rPr>
+      </w:pPr>
+      <w:r>
+        <w:rPr>
+          <w:rFonts w:ascii="Calibri" w:eastAsia="Times New Roman" w:hAnsi="Calibri" w:cs="Times New Roman"/>
+          <w:sz w:val="22"/>
+          <w:szCs w:val="22"/>
+          <w:lang w:eastAsia="de-DE"/>
+        </w:rPr>
+        <w:t xml:space="preserve">ist </w:t>
+      </w:r>
+      <w:r>
+        <w:rPr>
+          <w:rFonts w:ascii="Calibri" w:eastAsia="Times New Roman" w:hAnsi="Calibri" w:cs="Times New Roman"/>
+          <w:sz w:val="22"/>
+          <w:szCs w:val="22"/>
+          <w:lang w:eastAsia="de-DE"/>
+        </w:rPr>
+        <w:t>unterteilt gemäß Team-Struktur</w:t>
+      </w:r>
     </w:p>
     <w:p>
       <w:pPr>
@@ -525,11 +457,50 @@
         <w:jc w:val="both"/>
         <w:rPr>
           <w:rFonts w:ascii="Calibri" w:eastAsia="Times New Roman" w:hAnsi="Calibri" w:cs="Times New Roman"/>
-          <w:sz w:val="22"/>
-          <w:szCs w:val="22"/>
-          <w:lang w:eastAsia="de-DE"/>
-        </w:rPr>
-      </w:pPr>
+          <w:sz w:val="18"/>
+          <w:szCs w:val="18"/>
+          <w:lang w:eastAsia="de-DE"/>
+        </w:rPr>
+      </w:pPr>
+      <w:r>
+        <w:rPr>
+          <w:rFonts w:ascii="Calibri" w:eastAsia="Times New Roman" w:hAnsi="Calibri" w:cs="Times New Roman"/>
+          <w:sz w:val="22"/>
+          <w:szCs w:val="22"/>
+          <w:lang w:eastAsia="de-DE"/>
+        </w:rPr>
+        <w:t xml:space="preserve">jedes Chapter &amp; </w:t>
+      </w:r>
+      <w:proofErr w:type="spellStart"/>
+      <w:r>
+        <w:rPr>
+          <w:rFonts w:ascii="Calibri" w:eastAsia="Times New Roman" w:hAnsi="Calibri" w:cs="Times New Roman"/>
+          <w:sz w:val="22"/>
+          <w:szCs w:val="22"/>
+          <w:lang w:eastAsia="de-DE"/>
+        </w:rPr>
+        <w:t>Squad</w:t>
+      </w:r>
+      <w:proofErr w:type="spellEnd"/>
+      <w:r>
+        <w:rPr>
+          <w:rFonts w:ascii="Calibri" w:eastAsia="Times New Roman" w:hAnsi="Calibri" w:cs="Times New Roman"/>
+          <w:sz w:val="22"/>
+          <w:szCs w:val="22"/>
+          <w:lang w:eastAsia="de-DE"/>
+        </w:rPr>
+        <w:t xml:space="preserve"> haben eigene Liste</w:t>
+      </w:r>
+      <w:r>
+        <w:rPr>
+          <w:rFonts w:ascii="Calibri" w:eastAsia="Times New Roman" w:hAnsi="Calibri" w:cs="Times New Roman"/>
+          <w:sz w:val="22"/>
+          <w:szCs w:val="22"/>
+          <w:lang w:eastAsia="de-DE"/>
+        </w:rPr>
+        <w:br/>
+        <w:t>Ausnahme: Chapter</w:t>
+      </w:r>
       <w:r>
         <w:rPr>
           <w:rFonts w:ascii="Calibri" w:eastAsia="Times New Roman" w:hAnsi="Calibri" w:cs="Times New Roman"/>
@@ -539,69 +510,119 @@
           <w:shd w:val="clear" w:color="auto" w:fill="FFFFFF"/>
           <w:lang w:eastAsia="de-DE"/>
         </w:rPr>
-        <w:t xml:space="preserve">jede Spalte ist </w:t>
-      </w:r>
-      <w:r>
-        <w:rPr>
-          <w:rFonts w:ascii="Calibri" w:eastAsia="Times New Roman" w:hAnsi="Calibri" w:cs="Times New Roman"/>
+        <w:t> </w:t>
+      </w:r>
+      <w:r>
+        <w:rPr>
+          <w:rFonts w:ascii="Consolas" w:eastAsia="Times New Roman" w:hAnsi="Consolas" w:cs="Consolas"/>
           <w:color w:val="24292E"/>
-          <w:sz w:val="22"/>
-          <w:szCs w:val="22"/>
-          <w:shd w:val="clear" w:color="auto" w:fill="FFFFFF"/>
-          <w:lang w:eastAsia="de-DE"/>
-        </w:rPr>
-        <w:t xml:space="preserve">vertikal in </w:t>
-      </w:r>
-      <w:r>
-        <w:rPr>
-          <w:rFonts w:ascii="Calibri" w:eastAsia="Times New Roman" w:hAnsi="Calibri" w:cs="Times New Roman"/>
-          <w:color w:val="24292E"/>
-          <w:sz w:val="22"/>
-          <w:szCs w:val="22"/>
-          <w:shd w:val="clear" w:color="auto" w:fill="FFFFFF"/>
-          <w:lang w:eastAsia="de-DE"/>
-        </w:rPr>
-        <w:t xml:space="preserve">Kalenderwochen und den </w:t>
-      </w:r>
-      <w:proofErr w:type="spellStart"/>
-      <w:r>
-        <w:rPr>
-          <w:rFonts w:ascii="Calibri" w:eastAsia="Times New Roman" w:hAnsi="Calibri" w:cs="Times New Roman"/>
-          <w:color w:val="24292E"/>
-          <w:sz w:val="22"/>
-          <w:szCs w:val="22"/>
-          <w:shd w:val="clear" w:color="auto" w:fill="FFFFFF"/>
-          <w:lang w:eastAsia="de-DE"/>
-        </w:rPr>
-        <w:t>Backlog</w:t>
-      </w:r>
-      <w:proofErr w:type="spellEnd"/>
-      <w:r>
-        <w:rPr>
-          <w:rFonts w:ascii="Calibri" w:eastAsia="Times New Roman" w:hAnsi="Calibri" w:cs="Times New Roman"/>
-          <w:color w:val="24292E"/>
-          <w:sz w:val="22"/>
-          <w:szCs w:val="22"/>
-          <w:shd w:val="clear" w:color="auto" w:fill="FFFFFF"/>
-          <w:lang w:eastAsia="de-DE"/>
-        </w:rPr>
-        <w:t xml:space="preserve"> geteilt</w:t>
+          <w:sz w:val="18"/>
+          <w:szCs w:val="18"/>
+          <w:lang w:eastAsia="de-DE"/>
+        </w:rPr>
+        <w:t>Pipeline &amp; Organisation</w:t>
       </w:r>
     </w:p>
     <w:p>
       <w:pPr>
-        <w:rPr>
-          <w:rFonts w:ascii="Calibri" w:eastAsia="Times New Roman" w:hAnsi="Calibri" w:cs="Times New Roman"/>
-          <w:sz w:val="22"/>
-          <w:szCs w:val="22"/>
-          <w:lang w:eastAsia="de-DE"/>
-        </w:rPr>
-      </w:pPr>
+        <w:pStyle w:val="Listenabsatz"/>
+        <w:numPr>
+          <w:ilvl w:val="0"/>
+          <w:numId w:val="1"/>
+        </w:numPr>
+        <w:ind w:left="567"/>
+        <w:jc w:val="both"/>
+        <w:rPr>
+          <w:rFonts w:ascii="Calibri" w:eastAsia="Times New Roman" w:hAnsi="Calibri" w:cs="Times New Roman"/>
+          <w:sz w:val="22"/>
+          <w:szCs w:val="22"/>
+          <w:lang w:eastAsia="de-DE"/>
+        </w:rPr>
+      </w:pPr>
+      <w:r>
+        <w:rPr>
+          <w:rFonts w:ascii="Calibri" w:eastAsia="Times New Roman" w:hAnsi="Calibri" w:cs="Times New Roman"/>
+          <w:color w:val="24292E"/>
+          <w:sz w:val="22"/>
+          <w:szCs w:val="22"/>
+          <w:shd w:val="clear" w:color="auto" w:fill="FFFFFF"/>
+          <w:lang w:eastAsia="de-DE"/>
+        </w:rPr>
+        <w:t xml:space="preserve">jede Spalte ist </w:t>
+      </w:r>
+      <w:r>
+        <w:rPr>
+          <w:rFonts w:ascii="Calibri" w:eastAsia="Times New Roman" w:hAnsi="Calibri" w:cs="Times New Roman"/>
+          <w:color w:val="24292E"/>
+          <w:sz w:val="22"/>
+          <w:szCs w:val="22"/>
+          <w:shd w:val="clear" w:color="auto" w:fill="FFFFFF"/>
+          <w:lang w:eastAsia="de-DE"/>
+        </w:rPr>
+        <w:t xml:space="preserve">vertikal in </w:t>
+      </w:r>
+      <w:r>
+        <w:rPr>
+          <w:rFonts w:ascii="Calibri" w:eastAsia="Times New Roman" w:hAnsi="Calibri" w:cs="Times New Roman"/>
+          <w:color w:val="24292E"/>
+          <w:sz w:val="22"/>
+          <w:szCs w:val="22"/>
+          <w:shd w:val="clear" w:color="auto" w:fill="FFFFFF"/>
+          <w:lang w:eastAsia="de-DE"/>
+        </w:rPr>
+        <w:t xml:space="preserve">Kalenderwochen und den </w:t>
+      </w:r>
+      <w:proofErr w:type="spellStart"/>
+      <w:r>
+        <w:rPr>
+          <w:rFonts w:ascii="Calibri" w:eastAsia="Times New Roman" w:hAnsi="Calibri" w:cs="Times New Roman"/>
+          <w:color w:val="24292E"/>
+          <w:sz w:val="22"/>
+          <w:szCs w:val="22"/>
+          <w:shd w:val="clear" w:color="auto" w:fill="FFFFFF"/>
+          <w:lang w:eastAsia="de-DE"/>
+        </w:rPr>
+        <w:t>Backlog</w:t>
+      </w:r>
+      <w:proofErr w:type="spellEnd"/>
+      <w:r>
+        <w:rPr>
+          <w:rFonts w:ascii="Calibri" w:eastAsia="Times New Roman" w:hAnsi="Calibri" w:cs="Times New Roman"/>
+          <w:color w:val="24292E"/>
+          <w:sz w:val="22"/>
+          <w:szCs w:val="22"/>
+          <w:shd w:val="clear" w:color="auto" w:fill="FFFFFF"/>
+          <w:lang w:eastAsia="de-DE"/>
+        </w:rPr>
+        <w:t xml:space="preserve"> </w:t>
+      </w:r>
+      <w:r>
+        <w:rPr>
+          <w:rFonts w:ascii="Calibri" w:eastAsia="Times New Roman" w:hAnsi="Calibri" w:cs="Times New Roman"/>
+          <w:color w:val="24292E"/>
+          <w:sz w:val="22"/>
+          <w:szCs w:val="22"/>
+          <w:shd w:val="clear" w:color="auto" w:fill="FFFFFF"/>
+          <w:lang w:eastAsia="de-DE"/>
+        </w:rPr>
+        <w:t>unterteilt</w:t>
+      </w:r>
     </w:p>
     <w:p>
       <w:pPr>
         <w:rPr>
           <w:rFonts w:ascii="Calibri" w:eastAsia="Times New Roman" w:hAnsi="Calibri" w:cs="Times New Roman"/>
+          <w:sz w:val="21"/>
+          <w:szCs w:val="21"/>
+          <w:lang w:eastAsia="de-DE"/>
+        </w:rPr>
+      </w:pPr>
+    </w:p>
+    <w:p>
+      <w:pPr>
+        <w:rPr>
+          <w:rFonts w:ascii="Calibri" w:eastAsia="Times New Roman" w:hAnsi="Calibri" w:cs="Times New Roman"/>
+          <w:color w:val="E30074"/>
           <w:sz w:val="22"/>
           <w:szCs w:val="22"/>
           <w:lang w:eastAsia="de-DE"/>
@@ -611,6 +632,7 @@
       <w:r>
         <w:rPr>
           <w:rFonts w:ascii="Calibri" w:eastAsia="Times New Roman" w:hAnsi="Calibri" w:cs="Times New Roman"/>
+          <w:color w:val="E30074"/>
           <w:sz w:val="22"/>
           <w:szCs w:val="22"/>
           <w:lang w:eastAsia="de-DE"/>
@@ -621,6 +643,7 @@
       <w:r>
         <w:rPr>
           <w:rFonts w:ascii="Calibri" w:eastAsia="Times New Roman" w:hAnsi="Calibri" w:cs="Times New Roman"/>
+          <w:color w:val="E30074"/>
           <w:sz w:val="22"/>
           <w:szCs w:val="22"/>
           <w:lang w:eastAsia="de-DE"/>
@@ -632,6 +655,7 @@
           <w:rFonts w:ascii="Calibri" w:eastAsia="Times New Roman" w:hAnsi="Calibri" w:cs="Times New Roman"/>
           <w:b/>
           <w:bCs/>
+          <w:color w:val="E30074"/>
           <w:sz w:val="22"/>
           <w:szCs w:val="22"/>
           <w:lang w:eastAsia="de-DE"/>
@@ -642,6 +666,7 @@
     <w:p>
       <w:pPr>
         <w:spacing w:after="120"/>
+        <w:jc w:val="both"/>
         <w:rPr>
           <w:rFonts w:ascii="Calibri" w:eastAsia="Times New Roman" w:hAnsi="Calibri" w:cs="Times New Roman"/>
           <w:sz w:val="22"/>
@@ -676,7 +701,34 @@
           <w:szCs w:val="22"/>
           <w:lang w:eastAsia="de-DE"/>
         </w:rPr>
-        <w:t xml:space="preserve"> markiert eine Aufgabe</w:t>
+        <w:t xml:space="preserve"> </w:t>
+      </w:r>
+      <w:r>
+        <w:rPr>
+          <w:rFonts w:ascii="Calibri" w:eastAsia="Times New Roman" w:hAnsi="Calibri" w:cs="Times New Roman"/>
+          <w:sz w:val="22"/>
+          <w:szCs w:val="22"/>
+          <w:lang w:eastAsia="de-DE"/>
+        </w:rPr>
+        <w:t>repräsentiert</w:t>
+      </w:r>
+      <w:r>
+        <w:rPr>
+          <w:rFonts w:ascii="Calibri" w:eastAsia="Times New Roman" w:hAnsi="Calibri" w:cs="Times New Roman"/>
+          <w:sz w:val="22"/>
+          <w:szCs w:val="22"/>
+          <w:lang w:eastAsia="de-DE"/>
+        </w:rPr>
+        <w:t xml:space="preserve"> eine Aufgabe</w:t>
+      </w:r>
+      <w:r>
+        <w:rPr>
+          <w:rFonts w:ascii="Calibri" w:eastAsia="Times New Roman" w:hAnsi="Calibri" w:cs="Times New Roman"/>
+          <w:sz w:val="22"/>
+          <w:szCs w:val="22"/>
+          <w:lang w:eastAsia="de-DE"/>
+        </w:rPr>
+        <w:t>. Folgendes lässt sich daraus ablesen:</w:t>
       </w:r>
     </w:p>
     <w:p>
@@ -692,6 +744,7 @@
       <w:r>
         <w:rPr>
           <w:rFonts w:ascii="Calibri" w:eastAsia="Times New Roman" w:hAnsi="Calibri" w:cs="Times New Roman"/>
+          <w:noProof/>
           <w:sz w:val="22"/>
           <w:szCs w:val="22"/>
           <w:lang w:eastAsia="de-DE"/>
@@ -735,6 +788,7 @@
     </w:p>
     <w:p>
       <w:pPr>
+        <w:spacing w:after="60"/>
         <w:rPr>
           <w:rFonts w:ascii="Calibri" w:eastAsia="Times New Roman" w:hAnsi="Calibri" w:cs="Times New Roman"/>
           <w:sz w:val="22"/>
@@ -786,8 +840,8 @@
       <w:pPr>
         <w:rPr>
           <w:rFonts w:ascii="Calibri" w:eastAsia="Times New Roman" w:hAnsi="Calibri" w:cs="Times New Roman"/>
-          <w:sz w:val="22"/>
-          <w:szCs w:val="22"/>
+          <w:sz w:val="13"/>
+          <w:szCs w:val="13"/>
           <w:lang w:eastAsia="de-DE"/>
         </w:rPr>
       </w:pPr>
@@ -1112,7 +1166,7 @@
                 <w:szCs w:val="22"/>
                 <w:lang w:eastAsia="de-DE"/>
               </w:rPr>
-              <w:t>#todo -&gt; CB nachfragen</w:t>
+              <w:t>Aufgabe ist besonders wichtig</w:t>
             </w:r>
           </w:p>
         </w:tc>
@@ -1170,7 +1224,16 @@
                 <w:szCs w:val="22"/>
                 <w:lang w:eastAsia="de-DE"/>
               </w:rPr>
-              <w:t>hilft bei Planung im Team</w:t>
+              <w:t xml:space="preserve">gibt an, </w:t>
+            </w:r>
+            <w:r>
+              <w:rPr>
+                <w:rFonts w:ascii="Calibri" w:eastAsia="Times New Roman" w:hAnsi="Calibri" w:cs="Times New Roman"/>
+                <w:sz w:val="22"/>
+                <w:szCs w:val="22"/>
+                <w:lang w:eastAsia="de-DE"/>
+              </w:rPr>
+              <w:t>wann Aufgabe fertig gestellt wird</w:t>
             </w:r>
           </w:p>
         </w:tc>
@@ -1199,6 +1262,15 @@
                 <w:szCs w:val="22"/>
                 <w:lang w:eastAsia="de-DE"/>
               </w:rPr>
+              <w:t xml:space="preserve">erzeugt </w:t>
+            </w:r>
+            <w:r>
+              <w:rPr>
+                <w:rFonts w:ascii="Calibri" w:eastAsia="Times New Roman" w:hAnsi="Calibri" w:cs="Times New Roman"/>
+                <w:sz w:val="22"/>
+                <w:szCs w:val="22"/>
+                <w:lang w:eastAsia="de-DE"/>
+              </w:rPr>
               <w:t>visuelle Erinnerung am Fälligkeitstag</w:t>
             </w:r>
           </w:p>
@@ -1209,26 +1281,40 @@
       <w:pPr>
         <w:rPr>
           <w:rFonts w:ascii="Calibri" w:eastAsia="Times New Roman" w:hAnsi="Calibri" w:cs="Times New Roman"/>
-          <w:sz w:val="22"/>
-          <w:szCs w:val="22"/>
-          <w:lang w:eastAsia="de-DE"/>
-        </w:rPr>
-      </w:pPr>
-      <w:r>
-        <w:rPr>
-          <w:rFonts w:ascii="Calibri" w:eastAsia="Times New Roman" w:hAnsi="Calibri" w:cs="Times New Roman"/>
-          <w:sz w:val="22"/>
-          <w:szCs w:val="22"/>
+          <w:sz w:val="16"/>
+          <w:szCs w:val="16"/>
+          <w:lang w:eastAsia="de-DE"/>
+        </w:rPr>
+      </w:pPr>
+    </w:p>
+    <w:p>
+      <w:pPr>
+        <w:rPr>
+          <w:rFonts w:ascii="Calibri" w:eastAsia="Times New Roman" w:hAnsi="Calibri" w:cs="Times New Roman"/>
+          <w:b/>
+          <w:bCs/>
+          <w:color w:val="E30074"/>
+          <w:sz w:val="22"/>
+          <w:szCs w:val="22"/>
+          <w:lang w:eastAsia="de-DE"/>
+        </w:rPr>
+      </w:pPr>
+      <w:r>
+        <w:rPr>
+          <w:rFonts w:ascii="Calibri" w:eastAsia="Times New Roman" w:hAnsi="Calibri" w:cs="Times New Roman"/>
+          <w:noProof/>
+          <w:sz w:val="16"/>
+          <w:szCs w:val="16"/>
           <w:lang w:eastAsia="de-DE"/>
         </w:rPr>
         <w:drawing>
-          <wp:anchor distT="0" distB="0" distL="114300" distR="114300" simplePos="0" relativeHeight="251658240" behindDoc="0" locked="0" layoutInCell="1" allowOverlap="1" wp14:anchorId="6B2D16A5">
+          <wp:anchor distT="0" distB="0" distL="114300" distR="114300" simplePos="0" relativeHeight="251658240" behindDoc="0" locked="0" layoutInCell="1" allowOverlap="1" wp14:anchorId="6B2D16A5" wp14:editId="70154FC0">
             <wp:simplePos x="0" y="0"/>
             <wp:positionH relativeFrom="column">
-              <wp:posOffset>2249986</wp:posOffset>
+              <wp:posOffset>2249805</wp:posOffset>
             </wp:positionH>
             <wp:positionV relativeFrom="paragraph">
-              <wp:posOffset>144145</wp:posOffset>
+              <wp:posOffset>4445</wp:posOffset>
             </wp:positionV>
             <wp:extent cx="714375" cy="328295"/>
             <wp:effectExtent l="0" t="0" r="0" b="1905"/>
@@ -1284,23 +1370,12 @@
           </wp:anchor>
         </w:drawing>
       </w:r>
-    </w:p>
-    <w:p>
-      <w:pPr>
+      <w:r>
         <w:rPr>
           <w:rFonts w:ascii="Calibri" w:eastAsia="Times New Roman" w:hAnsi="Calibri" w:cs="Times New Roman"/>
           <w:b/>
           <w:bCs/>
-          <w:sz w:val="22"/>
-          <w:szCs w:val="22"/>
-          <w:lang w:eastAsia="de-DE"/>
-        </w:rPr>
-      </w:pPr>
-      <w:r>
-        <w:rPr>
-          <w:rFonts w:ascii="Calibri" w:eastAsia="Times New Roman" w:hAnsi="Calibri" w:cs="Times New Roman"/>
-          <w:b/>
-          <w:bCs/>
+          <w:color w:val="E30074"/>
           <w:sz w:val="22"/>
           <w:szCs w:val="22"/>
           <w:lang w:eastAsia="de-DE"/>
@@ -1492,6 +1567,7 @@
       <w:r>
         <w:rPr>
           <w:rFonts w:ascii="Calibri" w:eastAsia="Times New Roman" w:hAnsi="Calibri" w:cs="Times New Roman"/>
+          <w:noProof/>
           <w:sz w:val="22"/>
           <w:szCs w:val="22"/>
           <w:lang w:eastAsia="de-DE"/>
@@ -1575,6 +1651,7 @@
       <w:r>
         <w:rPr>
           <w:rFonts w:ascii="Calibri" w:eastAsia="Times New Roman" w:hAnsi="Calibri" w:cs="Times New Roman"/>
+          <w:noProof/>
           <w:sz w:val="22"/>
           <w:szCs w:val="22"/>
           <w:lang w:eastAsia="de-DE"/>
@@ -1708,6 +1785,7 @@
       <w:r>
         <w:rPr>
           <w:rFonts w:ascii="Calibri" w:hAnsi="Calibri"/>
+          <w:color w:val="E30074"/>
           <w:sz w:val="22"/>
           <w:szCs w:val="22"/>
         </w:rPr>
@@ -1717,6 +1795,7 @@
       <w:r>
         <w:rPr>
           <w:rFonts w:ascii="Calibri" w:hAnsi="Calibri"/>
+          <w:color w:val="E30074"/>
           <w:sz w:val="22"/>
           <w:szCs w:val="22"/>
         </w:rPr>
@@ -1725,6 +1804,7 @@
       <w:r>
         <w:rPr>
           <w:rFonts w:ascii="Calibri" w:hAnsi="Calibri"/>
+          <w:color w:val="E30074"/>
           <w:sz w:val="22"/>
           <w:szCs w:val="22"/>
         </w:rPr>
@@ -1735,6 +1815,7 @@
           <w:rFonts w:ascii="Calibri" w:hAnsi="Calibri"/>
           <w:b/>
           <w:bCs/>
+          <w:color w:val="E30074"/>
           <w:sz w:val="22"/>
           <w:szCs w:val="22"/>
         </w:rPr>
@@ -1755,7 +1836,23 @@
           <w:sz w:val="22"/>
           <w:szCs w:val="22"/>
         </w:rPr>
-        <w:t xml:space="preserve">Karten-Beschreibungen und Checklisten können mit der </w:t>
+        <w:t xml:space="preserve">Karten-Beschreibungen und Checklisten können </w:t>
+      </w:r>
+      <w:r>
+        <w:rPr>
+          <w:rFonts w:ascii="Calibri" w:hAnsi="Calibri"/>
+          <w:sz w:val="22"/>
+          <w:szCs w:val="22"/>
+        </w:rPr>
+        <w:t xml:space="preserve">zur besseren Lesbarkeit </w:t>
+      </w:r>
+      <w:r>
+        <w:rPr>
+          <w:rFonts w:ascii="Calibri" w:hAnsi="Calibri"/>
+          <w:sz w:val="22"/>
+          <w:szCs w:val="22"/>
+        </w:rPr>
+        <w:t xml:space="preserve">mit der </w:t>
       </w:r>
       <w:proofErr w:type="spellStart"/>
       <w:r>
@@ -1813,6 +1910,7 @@
       <w:r>
         <w:rPr>
           <w:rFonts w:ascii="Calibri" w:hAnsi="Calibri"/>
+          <w:noProof/>
           <w:sz w:val="22"/>
           <w:szCs w:val="22"/>
         </w:rPr>
@@ -1863,6 +1961,7 @@
       <w:r>
         <w:rPr>
           <w:rFonts w:ascii="Calibri" w:hAnsi="Calibri"/>
+          <w:noProof/>
           <w:sz w:val="22"/>
           <w:szCs w:val="22"/>
         </w:rPr>
@@ -1918,6 +2017,7 @@
           <w:rFonts w:ascii="Calibri" w:hAnsi="Calibri"/>
           <w:b/>
           <w:bCs/>
+          <w:color w:val="E30074"/>
           <w:sz w:val="22"/>
           <w:szCs w:val="22"/>
         </w:rPr>
@@ -1926,6 +2026,7 @@
       <w:r>
         <w:rPr>
           <w:rFonts w:ascii="Calibri" w:hAnsi="Calibri"/>
+          <w:color w:val="E30074"/>
           <w:sz w:val="22"/>
           <w:szCs w:val="22"/>
         </w:rPr>
@@ -1935,6 +2036,7 @@
       <w:r>
         <w:rPr>
           <w:rFonts w:ascii="Calibri" w:hAnsi="Calibri"/>
+          <w:color w:val="E30074"/>
           <w:sz w:val="22"/>
           <w:szCs w:val="22"/>
         </w:rPr>
@@ -1945,20 +2047,12 @@
           <w:rFonts w:ascii="Calibri" w:hAnsi="Calibri"/>
           <w:b/>
           <w:bCs/>
+          <w:color w:val="E30074"/>
           <w:sz w:val="22"/>
           <w:szCs w:val="22"/>
         </w:rPr>
         <w:t>: WEITERE MÖGLICHKEITEN</w:t>
       </w:r>
-    </w:p>
-    <w:p>
-      <w:pPr>
-        <w:rPr>
-          <w:rFonts w:ascii="Calibri" w:hAnsi="Calibri"/>
-          <w:sz w:val="22"/>
-          <w:szCs w:val="22"/>
-        </w:rPr>
-      </w:pPr>
     </w:p>
     <w:p>
       <w:pPr>
@@ -2054,62 +2148,22 @@
       </w:pPr>
       <w:r>
         <w:rPr>
-          <w:rFonts w:ascii="Calibri" w:eastAsia="Times New Roman" w:hAnsi="Calibri" w:cs="Times New Roman"/>
-          <w:color w:val="24292E"/>
-          <w:sz w:val="22"/>
-          <w:szCs w:val="22"/>
-          <w:shd w:val="clear" w:color="auto" w:fill="FFFFFF"/>
-          <w:lang w:eastAsia="de-DE"/>
-        </w:rPr>
-        <w:t xml:space="preserve">repräsentieren den </w:t>
-      </w:r>
-      <w:r>
-        <w:rPr>
-          <w:rFonts w:ascii="Calibri" w:eastAsia="Times New Roman" w:hAnsi="Calibri" w:cs="Times New Roman"/>
-          <w:color w:val="24292E"/>
-          <w:sz w:val="22"/>
-          <w:szCs w:val="22"/>
-          <w:shd w:val="clear" w:color="auto" w:fill="FFFFFF"/>
-          <w:lang w:eastAsia="de-DE"/>
-        </w:rPr>
-        <w:t xml:space="preserve">Stand der Aufgabe </w:t>
-      </w:r>
-    </w:p>
-    <w:p>
-      <w:pPr>
-        <w:pStyle w:val="Listenabsatz"/>
-        <w:numPr>
-          <w:ilvl w:val="0"/>
-          <w:numId w:val="1"/>
-        </w:numPr>
-        <w:ind w:left="567"/>
-        <w:jc w:val="both"/>
-        <w:rPr>
-          <w:rFonts w:ascii="Calibri" w:eastAsia="Times New Roman" w:hAnsi="Calibri" w:cs="Times New Roman"/>
-          <w:color w:val="24292E"/>
-          <w:sz w:val="22"/>
-          <w:szCs w:val="22"/>
-          <w:shd w:val="clear" w:color="auto" w:fill="FFFFFF"/>
-          <w:lang w:eastAsia="de-DE"/>
-        </w:rPr>
-      </w:pPr>
-      <w:r>
-        <w:rPr>
-          <w:rFonts w:ascii="Calibri" w:hAnsi="Calibri"/>
+          <w:rFonts w:ascii="Calibri" w:hAnsi="Calibri"/>
+          <w:noProof/>
           <w:sz w:val="22"/>
           <w:szCs w:val="22"/>
         </w:rPr>
         <w:drawing>
-          <wp:anchor distT="0" distB="0" distL="114300" distR="114300" simplePos="0" relativeHeight="251659264" behindDoc="0" locked="0" layoutInCell="1" allowOverlap="1" wp14:anchorId="5BFADF94">
+          <wp:anchor distT="0" distB="0" distL="114300" distR="114300" simplePos="0" relativeHeight="251659264" behindDoc="0" locked="0" layoutInCell="1" allowOverlap="1" wp14:anchorId="5BFADF94" wp14:editId="0E049C12">
             <wp:simplePos x="0" y="0"/>
             <wp:positionH relativeFrom="column">
-              <wp:posOffset>1553514</wp:posOffset>
+              <wp:posOffset>1584325</wp:posOffset>
             </wp:positionH>
             <wp:positionV relativeFrom="paragraph">
-              <wp:posOffset>26863</wp:posOffset>
+              <wp:posOffset>42545</wp:posOffset>
             </wp:positionV>
-            <wp:extent cx="1376431" cy="839856"/>
-            <wp:effectExtent l="0" t="0" r="0" b="0"/>
+            <wp:extent cx="1372235" cy="836930"/>
+            <wp:effectExtent l="0" t="0" r="0" b="1270"/>
             <wp:wrapSquare wrapText="bothSides"/>
             <wp:docPr id="12" name="Grafik 12" descr="Ein Bild, das Screenshot enthält.&#10;&#10;Automatisch generierte Beschreibung"/>
             <wp:cNvGraphicFramePr>
@@ -2137,7 +2191,7 @@
                   <pic:spPr>
                     <a:xfrm>
                       <a:off x="0" y="0"/>
-                      <a:ext cx="1376431" cy="839856"/>
+                      <a:ext cx="1372235" cy="836930"/>
                     </a:xfrm>
                     <a:prstGeom prst="rect">
                       <a:avLst/>
@@ -2164,6 +2218,47 @@
           <w:shd w:val="clear" w:color="auto" w:fill="FFFFFF"/>
           <w:lang w:eastAsia="de-DE"/>
         </w:rPr>
+        <w:t xml:space="preserve">repräsentieren den </w:t>
+      </w:r>
+      <w:r>
+        <w:rPr>
+          <w:rFonts w:ascii="Calibri" w:eastAsia="Times New Roman" w:hAnsi="Calibri" w:cs="Times New Roman"/>
+          <w:color w:val="24292E"/>
+          <w:sz w:val="22"/>
+          <w:szCs w:val="22"/>
+          <w:shd w:val="clear" w:color="auto" w:fill="FFFFFF"/>
+          <w:lang w:eastAsia="de-DE"/>
+        </w:rPr>
+        <w:t xml:space="preserve">Stand der Aufgabe </w:t>
+      </w:r>
+    </w:p>
+    <w:p>
+      <w:pPr>
+        <w:pStyle w:val="Listenabsatz"/>
+        <w:numPr>
+          <w:ilvl w:val="0"/>
+          <w:numId w:val="1"/>
+        </w:numPr>
+        <w:ind w:left="567"/>
+        <w:jc w:val="both"/>
+        <w:rPr>
+          <w:rFonts w:ascii="Calibri" w:eastAsia="Times New Roman" w:hAnsi="Calibri" w:cs="Times New Roman"/>
+          <w:color w:val="24292E"/>
+          <w:sz w:val="22"/>
+          <w:szCs w:val="22"/>
+          <w:shd w:val="clear" w:color="auto" w:fill="FFFFFF"/>
+          <w:lang w:eastAsia="de-DE"/>
+        </w:rPr>
+      </w:pPr>
+      <w:r>
+        <w:rPr>
+          <w:rFonts w:ascii="Calibri" w:eastAsia="Times New Roman" w:hAnsi="Calibri" w:cs="Times New Roman"/>
+          <w:color w:val="24292E"/>
+          <w:sz w:val="22"/>
+          <w:szCs w:val="22"/>
+          <w:shd w:val="clear" w:color="auto" w:fill="FFFFFF"/>
+          <w:lang w:eastAsia="de-DE"/>
+        </w:rPr>
         <w:t xml:space="preserve">können </w:t>
       </w:r>
       <w:r>
@@ -2216,26 +2311,8 @@
       <w:pPr>
         <w:rPr>
           <w:rFonts w:ascii="Calibri" w:hAnsi="Calibri"/>
-          <w:sz w:val="22"/>
-          <w:szCs w:val="22"/>
-        </w:rPr>
-      </w:pPr>
-    </w:p>
-    <w:p>
-      <w:pPr>
-        <w:rPr>
-          <w:rFonts w:ascii="Calibri" w:hAnsi="Calibri"/>
-          <w:sz w:val="22"/>
-          <w:szCs w:val="22"/>
-        </w:rPr>
-      </w:pPr>
-    </w:p>
-    <w:p>
-      <w:pPr>
-        <w:rPr>
-          <w:rFonts w:ascii="Calibri" w:hAnsi="Calibri"/>
-          <w:sz w:val="22"/>
-          <w:szCs w:val="22"/>
+          <w:sz w:val="20"/>
+          <w:szCs w:val="20"/>
         </w:rPr>
       </w:pPr>
     </w:p>
@@ -2360,12 +2437,14 @@
       <w:tr>
         <w:tc>
           <w:tcPr>
-            <w:tcW w:w="1838" w:type="dxa"/>
+            <w:tcW w:w="4664" w:type="dxa"/>
+            <w:gridSpan w:val="2"/>
+            <w:shd w:val="clear" w:color="auto" w:fill="BFBFBF" w:themeFill="background1" w:themeFillShade="BF"/>
             <w:vAlign w:val="center"/>
           </w:tcPr>
           <w:p>
             <w:pPr>
-              <w:ind w:left="190"/>
+              <w:ind w:left="195"/>
               <w:rPr>
                 <w:rFonts w:ascii="Calibri" w:eastAsia="Times New Roman" w:hAnsi="Calibri" w:cs="Times New Roman"/>
                 <w:sz w:val="22"/>
@@ -2380,32 +2459,7 @@
                 <w:szCs w:val="22"/>
                 <w:lang w:eastAsia="de-DE"/>
               </w:rPr>
-              <w:t>@lukashueller</w:t>
-            </w:r>
-          </w:p>
-        </w:tc>
-        <w:tc>
-          <w:tcPr>
-            <w:tcW w:w="2826" w:type="dxa"/>
-            <w:shd w:val="clear" w:color="auto" w:fill="BFBFBF" w:themeFill="background1" w:themeFillShade="BF"/>
-          </w:tcPr>
-          <w:p>
-            <w:pPr>
-              <w:rPr>
-                <w:rFonts w:ascii="Calibri" w:eastAsia="Times New Roman" w:hAnsi="Calibri" w:cs="Times New Roman"/>
-                <w:sz w:val="22"/>
-                <w:szCs w:val="22"/>
-                <w:lang w:eastAsia="de-DE"/>
-              </w:rPr>
-            </w:pPr>
-            <w:r>
-              <w:rPr>
-                <w:rFonts w:ascii="Calibri" w:eastAsia="Times New Roman" w:hAnsi="Calibri" w:cs="Times New Roman"/>
-                <w:sz w:val="22"/>
-                <w:szCs w:val="22"/>
-                <w:lang w:eastAsia="de-DE"/>
-              </w:rPr>
-              <w:t xml:space="preserve">Benachrichtigung </w:t>
+              <w:t xml:space="preserve">Können unter jeder Karte eingefügt werden. </w:t>
             </w:r>
             <w:r>
               <w:rPr>
@@ -2414,7 +2468,16 @@
                 <w:szCs w:val="22"/>
                 <w:lang w:eastAsia="de-DE"/>
               </w:rPr>
-              <w:t>einer einzelnen Person</w:t>
+              <w:t>Hierbei sollten</w:t>
+            </w:r>
+            <w:r>
+              <w:rPr>
+                <w:rFonts w:ascii="Calibri" w:eastAsia="Times New Roman" w:hAnsi="Calibri" w:cs="Times New Roman"/>
+                <w:sz w:val="22"/>
+                <w:szCs w:val="22"/>
+                <w:lang w:eastAsia="de-DE"/>
+              </w:rPr>
+              <w:t xml:space="preserve"> angesprochene Personen wie folgt getaggt werden: (Benachrichtigung…)</w:t>
             </w:r>
           </w:p>
         </w:tc>
@@ -2442,7 +2505,7 @@
                 <w:szCs w:val="22"/>
                 <w:lang w:eastAsia="de-DE"/>
               </w:rPr>
-              <w:t>@card</w:t>
+              <w:t>@lukashueller</w:t>
             </w:r>
           </w:p>
         </w:tc>
@@ -2467,7 +2530,16 @@
                 <w:szCs w:val="22"/>
                 <w:lang w:eastAsia="de-DE"/>
               </w:rPr>
-              <w:t>Benachrichtigung aller Mitglieder der Karte</w:t>
+              <w:t>…</w:t>
+            </w:r>
+            <w:r>
+              <w:rPr>
+                <w:rFonts w:ascii="Calibri" w:eastAsia="Times New Roman" w:hAnsi="Calibri" w:cs="Times New Roman"/>
+                <w:sz w:val="22"/>
+                <w:szCs w:val="22"/>
+                <w:lang w:eastAsia="de-DE"/>
+              </w:rPr>
+              <w:t xml:space="preserve"> einer einzelnen Person</w:t>
             </w:r>
           </w:p>
         </w:tc>
@@ -2495,6 +2567,68 @@
                 <w:szCs w:val="22"/>
                 <w:lang w:eastAsia="de-DE"/>
               </w:rPr>
+              <w:t>@card</w:t>
+            </w:r>
+          </w:p>
+        </w:tc>
+        <w:tc>
+          <w:tcPr>
+            <w:tcW w:w="2826" w:type="dxa"/>
+            <w:shd w:val="clear" w:color="auto" w:fill="BFBFBF" w:themeFill="background1" w:themeFillShade="BF"/>
+          </w:tcPr>
+          <w:p>
+            <w:pPr>
+              <w:rPr>
+                <w:rFonts w:ascii="Calibri" w:eastAsia="Times New Roman" w:hAnsi="Calibri" w:cs="Times New Roman"/>
+                <w:sz w:val="22"/>
+                <w:szCs w:val="22"/>
+                <w:lang w:eastAsia="de-DE"/>
+              </w:rPr>
+            </w:pPr>
+            <w:r>
+              <w:rPr>
+                <w:rFonts w:ascii="Calibri" w:eastAsia="Times New Roman" w:hAnsi="Calibri" w:cs="Times New Roman"/>
+                <w:sz w:val="22"/>
+                <w:szCs w:val="22"/>
+                <w:lang w:eastAsia="de-DE"/>
+              </w:rPr>
+              <w:t>…</w:t>
+            </w:r>
+            <w:r>
+              <w:rPr>
+                <w:rFonts w:ascii="Calibri" w:eastAsia="Times New Roman" w:hAnsi="Calibri" w:cs="Times New Roman"/>
+                <w:sz w:val="22"/>
+                <w:szCs w:val="22"/>
+                <w:lang w:eastAsia="de-DE"/>
+              </w:rPr>
+              <w:t xml:space="preserve"> aller Mitglieder der Karte</w:t>
+            </w:r>
+          </w:p>
+        </w:tc>
+      </w:tr>
+      <w:tr>
+        <w:tc>
+          <w:tcPr>
+            <w:tcW w:w="1838" w:type="dxa"/>
+            <w:vAlign w:val="center"/>
+          </w:tcPr>
+          <w:p>
+            <w:pPr>
+              <w:ind w:left="190"/>
+              <w:rPr>
+                <w:rFonts w:ascii="Calibri" w:eastAsia="Times New Roman" w:hAnsi="Calibri" w:cs="Times New Roman"/>
+                <w:sz w:val="22"/>
+                <w:szCs w:val="22"/>
+                <w:lang w:eastAsia="de-DE"/>
+              </w:rPr>
+            </w:pPr>
+            <w:r>
+              <w:rPr>
+                <w:rFonts w:ascii="Calibri" w:eastAsia="Times New Roman" w:hAnsi="Calibri" w:cs="Times New Roman"/>
+                <w:sz w:val="22"/>
+                <w:szCs w:val="22"/>
+                <w:lang w:eastAsia="de-DE"/>
+              </w:rPr>
               <w:t>@board</w:t>
             </w:r>
           </w:p>
@@ -2520,7 +2654,7 @@
                 <w:szCs w:val="22"/>
                 <w:lang w:eastAsia="de-DE"/>
               </w:rPr>
-              <w:t xml:space="preserve">Benachrichtigung </w:t>
+              <w:t>…</w:t>
             </w:r>
             <w:r>
               <w:rPr>
@@ -2529,7 +2663,7 @@
                 <w:szCs w:val="22"/>
                 <w:lang w:eastAsia="de-DE"/>
               </w:rPr>
-              <w:t>des gesamten Teams</w:t>
+              <w:t xml:space="preserve"> des gesamten Teams</w:t>
             </w:r>
           </w:p>
         </w:tc>
@@ -2694,27 +2828,30 @@
       <w:pPr>
         <w:rPr>
           <w:rFonts w:ascii="Calibri" w:hAnsi="Calibri"/>
-          <w:sz w:val="22"/>
-          <w:szCs w:val="22"/>
-        </w:rPr>
-      </w:pPr>
-      <w:r>
-        <w:rPr>
-          <w:rFonts w:ascii="Calibri" w:hAnsi="Calibri"/>
+          <w:color w:val="E30074"/>
+          <w:sz w:val="22"/>
+          <w:szCs w:val="22"/>
+        </w:rPr>
+      </w:pPr>
+      <w:r>
+        <w:rPr>
+          <w:rFonts w:ascii="Calibri" w:hAnsi="Calibri"/>
+          <w:noProof/>
+          <w:color w:val="E30074"/>
           <w:sz w:val="22"/>
           <w:szCs w:val="22"/>
         </w:rPr>
         <w:drawing>
-          <wp:anchor distT="0" distB="0" distL="114300" distR="114300" simplePos="0" relativeHeight="251660288" behindDoc="0" locked="0" layoutInCell="1" allowOverlap="1" wp14:anchorId="7D0E30C5">
+          <wp:anchor distT="0" distB="0" distL="114300" distR="114300" simplePos="0" relativeHeight="251660288" behindDoc="0" locked="0" layoutInCell="1" allowOverlap="1" wp14:anchorId="7D0E30C5" wp14:editId="3AF58645">
             <wp:simplePos x="0" y="0"/>
             <wp:positionH relativeFrom="column">
-              <wp:posOffset>1651635</wp:posOffset>
+              <wp:posOffset>1718310</wp:posOffset>
             </wp:positionH>
             <wp:positionV relativeFrom="paragraph">
-              <wp:posOffset>9264</wp:posOffset>
+              <wp:posOffset>7620</wp:posOffset>
             </wp:positionV>
-            <wp:extent cx="1341755" cy="1060450"/>
-            <wp:effectExtent l="0" t="0" r="4445" b="6350"/>
+            <wp:extent cx="1276350" cy="1009015"/>
+            <wp:effectExtent l="0" t="0" r="6350" b="0"/>
             <wp:wrapSquare wrapText="bothSides"/>
             <wp:docPr id="13" name="Grafik 13"/>
             <wp:cNvGraphicFramePr>
@@ -2742,7 +2879,7 @@
                   <pic:spPr>
                     <a:xfrm>
                       <a:off x="0" y="0"/>
-                      <a:ext cx="1341755" cy="1060450"/>
+                      <a:ext cx="1276350" cy="1009015"/>
                     </a:xfrm>
                     <a:prstGeom prst="rect">
                       <a:avLst/>
@@ -2763,6 +2900,7 @@
       <w:r>
         <w:rPr>
           <w:rFonts w:ascii="Calibri" w:hAnsi="Calibri"/>
+          <w:color w:val="E30074"/>
           <w:sz w:val="22"/>
           <w:szCs w:val="22"/>
         </w:rPr>
@@ -2773,10 +2911,52 @@
           <w:rFonts w:ascii="Calibri" w:hAnsi="Calibri"/>
           <w:b/>
           <w:bCs/>
+          <w:color w:val="E30074"/>
           <w:sz w:val="22"/>
           <w:szCs w:val="22"/>
         </w:rPr>
         <w:t>KALENDERWOCHE</w:t>
+      </w:r>
+    </w:p>
+    <w:p>
+      <w:pPr>
+        <w:rPr>
+          <w:rFonts w:ascii="Calibri" w:hAnsi="Calibri"/>
+          <w:sz w:val="22"/>
+          <w:szCs w:val="22"/>
+        </w:rPr>
+      </w:pPr>
+      <w:r>
+        <w:rPr>
+          <w:rFonts w:ascii="Calibri" w:hAnsi="Calibri"/>
+          <w:sz w:val="22"/>
+          <w:szCs w:val="22"/>
+        </w:rPr>
+        <w:t>Diese Karte dient der Trennung</w:t>
+      </w:r>
+      <w:r>
+        <w:rPr>
+          <w:rFonts w:ascii="Calibri" w:hAnsi="Calibri"/>
+          <w:sz w:val="22"/>
+          <w:szCs w:val="22"/>
+        </w:rPr>
+        <w:t xml:space="preserve"> in den Listen. </w:t>
+      </w:r>
+      <w:r>
+        <w:rPr>
+          <w:rFonts w:ascii="Calibri" w:hAnsi="Calibri"/>
+          <w:sz w:val="22"/>
+          <w:szCs w:val="22"/>
+        </w:rPr>
+        <w:br/>
+      </w:r>
+      <w:r>
+        <w:rPr>
+          <w:rFonts w:ascii="Calibri" w:hAnsi="Calibri"/>
+          <w:sz w:val="22"/>
+          <w:szCs w:val="22"/>
+        </w:rPr>
+        <w:t>Sie wird wie folgt erstellt:</w:t>
       </w:r>
     </w:p>
     <w:p>
@@ -2853,7 +3033,7 @@
     <w:sectPr>
       <w:type w:val="continuous"/>
       <w:pgSz w:w="11900" w:h="16840"/>
-      <w:pgMar w:top="952" w:right="1077" w:bottom="1004" w:left="1077" w:header="709" w:footer="191" w:gutter="0"/>
+      <w:pgMar w:top="953" w:right="1021" w:bottom="890" w:left="1021" w:header="709" w:footer="193" w:gutter="0"/>
       <w:cols w:num="2" w:space="397"/>
       <w:docGrid w:linePitch="360"/>
     </w:sectPr>
@@ -2896,6 +3076,7 @@
     </w:pPr>
     <w:r>
       <w:rPr>
+        <w:noProof/>
         <w:sz w:val="20"/>
         <w:szCs w:val="20"/>
       </w:rPr>
@@ -2967,6 +3148,7 @@
     </w:r>
     <w:r>
       <w:rPr>
+        <w:noProof/>
         <w:sz w:val="20"/>
         <w:szCs w:val="20"/>
       </w:rPr>
@@ -4202,6 +4384,7 @@
   <w:style w:type="character" w:default="1" w:styleId="Absatz-Standardschriftart">
     <w:name w:val="Default Paragraph Font"/>
     <w:uiPriority w:val="1"/>
+    <w:semiHidden/>
     <w:unhideWhenUsed/>
   </w:style>
   <w:style w:type="table" w:default="1" w:styleId="NormaleTabelle">

</xml_diff>

<commit_message>
Update with Kevins Feedback
</commit_message>
<xml_diff>
--- a/trello_onepager.docx
+++ b/trello_onepager.docx
@@ -1308,7 +1308,7 @@
           <w:lang w:eastAsia="de-DE"/>
         </w:rPr>
         <w:drawing>
-          <wp:anchor distT="0" distB="0" distL="114300" distR="114300" simplePos="0" relativeHeight="251658240" behindDoc="0" locked="0" layoutInCell="1" allowOverlap="1" wp14:anchorId="6B2D16A5" wp14:editId="70154FC0">
+          <wp:anchor distT="0" distB="0" distL="114300" distR="114300" simplePos="0" relativeHeight="251657216" behindDoc="0" locked="0" layoutInCell="1" allowOverlap="1" wp14:anchorId="6B2D16A5" wp14:editId="5A608A03">
             <wp:simplePos x="0" y="0"/>
             <wp:positionH relativeFrom="column">
               <wp:posOffset>2249805</wp:posOffset>
@@ -1573,7 +1573,7 @@
           <w:lang w:eastAsia="de-DE"/>
         </w:rPr>
         <w:drawing>
-          <wp:inline distT="0" distB="0" distL="0" distR="0" wp14:anchorId="61641B0F" wp14:editId="586EF10E">
+          <wp:inline distT="0" distB="0" distL="0" distR="0" wp14:anchorId="61641B0F" wp14:editId="449B712D">
             <wp:extent cx="571500" cy="121494"/>
             <wp:effectExtent l="0" t="0" r="0" b="5715"/>
             <wp:docPr id="4" name="Grafik 4"/>
@@ -1657,7 +1657,7 @@
           <w:lang w:eastAsia="de-DE"/>
         </w:rPr>
         <w:drawing>
-          <wp:inline distT="0" distB="0" distL="0" distR="0" wp14:anchorId="56114940" wp14:editId="13D0C967">
+          <wp:inline distT="0" distB="0" distL="0" distR="0" wp14:anchorId="56114940" wp14:editId="1A51AE41">
             <wp:extent cx="935606" cy="138737"/>
             <wp:effectExtent l="0" t="0" r="4445" b="1270"/>
             <wp:docPr id="6" name="Grafik 6" descr="Ein Bild, das Messer enthält.&#10;&#10;Automatisch generierte Beschreibung"/>
@@ -1915,7 +1915,7 @@
           <w:szCs w:val="22"/>
         </w:rPr>
         <w:drawing>
-          <wp:inline distT="0" distB="0" distL="0" distR="0" wp14:anchorId="792D8086" wp14:editId="18901471">
+          <wp:inline distT="0" distB="0" distL="0" distR="0" wp14:anchorId="792D8086" wp14:editId="4A96C476">
             <wp:extent cx="1311630" cy="1800000"/>
             <wp:effectExtent l="0" t="0" r="0" b="3810"/>
             <wp:docPr id="10" name="Grafik 10"/>
@@ -1966,7 +1966,7 @@
           <w:szCs w:val="22"/>
         </w:rPr>
         <w:drawing>
-          <wp:inline distT="0" distB="0" distL="0" distR="0" wp14:anchorId="230AD506" wp14:editId="64D34B11">
+          <wp:inline distT="0" distB="0" distL="0" distR="0" wp14:anchorId="230AD506" wp14:editId="14FBBC56">
             <wp:extent cx="1180800" cy="1800000"/>
             <wp:effectExtent l="0" t="0" r="635" b="3810"/>
             <wp:docPr id="11" name="Grafik 11"/>
@@ -2154,7 +2154,7 @@
           <w:szCs w:val="22"/>
         </w:rPr>
         <w:drawing>
-          <wp:anchor distT="0" distB="0" distL="114300" distR="114300" simplePos="0" relativeHeight="251659264" behindDoc="0" locked="0" layoutInCell="1" allowOverlap="1" wp14:anchorId="5BFADF94" wp14:editId="0E049C12">
+          <wp:anchor distT="0" distB="0" distL="114300" distR="114300" simplePos="0" relativeHeight="251658240" behindDoc="0" locked="0" layoutInCell="1" allowOverlap="1" wp14:anchorId="5BFADF94" wp14:editId="1874DE13">
             <wp:simplePos x="0" y="0"/>
             <wp:positionH relativeFrom="column">
               <wp:posOffset>1584325</wp:posOffset>
@@ -2837,65 +2837,137 @@
         <w:rPr>
           <w:rFonts w:ascii="Calibri" w:hAnsi="Calibri"/>
           <w:noProof/>
-          <w:color w:val="E30074"/>
-          <w:sz w:val="22"/>
-          <w:szCs w:val="22"/>
-        </w:rPr>
-        <w:drawing>
-          <wp:anchor distT="0" distB="0" distL="114300" distR="114300" simplePos="0" relativeHeight="251660288" behindDoc="0" locked="0" layoutInCell="1" allowOverlap="1" wp14:anchorId="7D0E30C5" wp14:editId="3AF58645">
-            <wp:simplePos x="0" y="0"/>
-            <wp:positionH relativeFrom="column">
-              <wp:posOffset>1718310</wp:posOffset>
-            </wp:positionH>
-            <wp:positionV relativeFrom="paragraph">
-              <wp:posOffset>7620</wp:posOffset>
-            </wp:positionV>
-            <wp:extent cx="1276350" cy="1009015"/>
-            <wp:effectExtent l="0" t="0" r="6350" b="0"/>
-            <wp:wrapSquare wrapText="bothSides"/>
-            <wp:docPr id="13" name="Grafik 13"/>
-            <wp:cNvGraphicFramePr>
-              <a:graphicFrameLocks xmlns:a="http://schemas.openxmlformats.org/drawingml/2006/main" noChangeAspect="1"/>
-            </wp:cNvGraphicFramePr>
-            <a:graphic xmlns:a="http://schemas.openxmlformats.org/drawingml/2006/main">
-              <a:graphicData uri="http://schemas.openxmlformats.org/drawingml/2006/picture">
-                <pic:pic xmlns:pic="http://schemas.openxmlformats.org/drawingml/2006/picture">
-                  <pic:nvPicPr>
-                    <pic:cNvPr id="13" name="Grafik 13"/>
-                    <pic:cNvPicPr/>
-                  </pic:nvPicPr>
-                  <pic:blipFill>
-                    <a:blip r:embed="rId15" cstate="print">
-                      <a:extLst>
-                        <a:ext uri="{28A0092B-C50C-407E-A947-70E740481C1C}">
-                          <a14:useLocalDpi xmlns:a14="http://schemas.microsoft.com/office/drawing/2010/main" val="0"/>
-                        </a:ext>
-                      </a:extLst>
-                    </a:blip>
-                    <a:stretch>
-                      <a:fillRect/>
-                    </a:stretch>
-                  </pic:blipFill>
-                  <pic:spPr>
-                    <a:xfrm>
-                      <a:off x="0" y="0"/>
-                      <a:ext cx="1276350" cy="1009015"/>
-                    </a:xfrm>
-                    <a:prstGeom prst="rect">
-                      <a:avLst/>
-                    </a:prstGeom>
-                  </pic:spPr>
-                </pic:pic>
-              </a:graphicData>
-            </a:graphic>
-            <wp14:sizeRelH relativeFrom="page">
-              <wp14:pctWidth>0</wp14:pctWidth>
-            </wp14:sizeRelH>
-            <wp14:sizeRelV relativeFrom="page">
-              <wp14:pctHeight>0</wp14:pctHeight>
-            </wp14:sizeRelV>
-          </wp:anchor>
-        </w:drawing>
+          <w:sz w:val="22"/>
+          <w:szCs w:val="22"/>
+        </w:rPr>
+        <mc:AlternateContent>
+          <mc:Choice Requires="wpg">
+            <w:drawing>
+              <wp:anchor distT="0" distB="0" distL="114300" distR="114300" simplePos="0" relativeHeight="251661312" behindDoc="0" locked="0" layoutInCell="1" allowOverlap="1" wp14:anchorId="5438AAAD" wp14:editId="0ED10086">
+                <wp:simplePos x="0" y="0"/>
+                <wp:positionH relativeFrom="column">
+                  <wp:posOffset>1834515</wp:posOffset>
+                </wp:positionH>
+                <wp:positionV relativeFrom="paragraph">
+                  <wp:posOffset>18415</wp:posOffset>
+                </wp:positionV>
+                <wp:extent cx="1151890" cy="1288415"/>
+                <wp:effectExtent l="0" t="0" r="3810" b="0"/>
+                <wp:wrapSquare wrapText="bothSides"/>
+                <wp:docPr id="9" name="Gruppieren 9"/>
+                <wp:cNvGraphicFramePr/>
+                <a:graphic xmlns:a="http://schemas.openxmlformats.org/drawingml/2006/main">
+                  <a:graphicData uri="http://schemas.microsoft.com/office/word/2010/wordprocessingGroup">
+                    <wpg:wgp>
+                      <wpg:cNvGrpSpPr/>
+                      <wpg:grpSpPr>
+                        <a:xfrm>
+                          <a:off x="0" y="0"/>
+                          <a:ext cx="1151890" cy="1288415"/>
+                          <a:chOff x="0" y="0"/>
+                          <a:chExt cx="1151890" cy="1288415"/>
+                        </a:xfrm>
+                      </wpg:grpSpPr>
+                      <pic:pic xmlns:pic="http://schemas.openxmlformats.org/drawingml/2006/picture">
+                        <pic:nvPicPr>
+                          <pic:cNvPr id="13" name="Grafik 13"/>
+                          <pic:cNvPicPr>
+                            <a:picLocks noChangeAspect="1"/>
+                          </pic:cNvPicPr>
+                        </pic:nvPicPr>
+                        <pic:blipFill>
+                          <a:blip r:embed="rId15" cstate="print">
+                            <a:extLst>
+                              <a:ext uri="{28A0092B-C50C-407E-A947-70E740481C1C}">
+                                <a14:useLocalDpi xmlns:a14="http://schemas.microsoft.com/office/drawing/2010/main" val="0"/>
+                              </a:ext>
+                            </a:extLst>
+                          </a:blip>
+                          <a:stretch>
+                            <a:fillRect/>
+                          </a:stretch>
+                        </pic:blipFill>
+                        <pic:spPr>
+                          <a:xfrm>
+                            <a:off x="0" y="378460"/>
+                            <a:ext cx="1151890" cy="909955"/>
+                          </a:xfrm>
+                          <a:prstGeom prst="rect">
+                            <a:avLst/>
+                          </a:prstGeom>
+                        </pic:spPr>
+                      </pic:pic>
+                      <pic:pic xmlns:pic="http://schemas.openxmlformats.org/drawingml/2006/picture">
+                        <pic:nvPicPr>
+                          <pic:cNvPr id="7" name="Grafik 7" descr="Ein Bild, das Vogel enthält.&#10;&#10;Automatisch generierte Beschreibung"/>
+                          <pic:cNvPicPr>
+                            <a:picLocks noChangeAspect="1"/>
+                          </pic:cNvPicPr>
+                        </pic:nvPicPr>
+                        <pic:blipFill>
+                          <a:blip r:embed="rId16">
+                            <a:extLst>
+                              <a:ext uri="{28A0092B-C50C-407E-A947-70E740481C1C}">
+                                <a14:useLocalDpi xmlns:a14="http://schemas.microsoft.com/office/drawing/2010/main" val="0"/>
+                              </a:ext>
+                            </a:extLst>
+                          </a:blip>
+                          <a:stretch>
+                            <a:fillRect/>
+                          </a:stretch>
+                        </pic:blipFill>
+                        <pic:spPr>
+                          <a:xfrm>
+                            <a:off x="0" y="0"/>
+                            <a:ext cx="1151890" cy="287655"/>
+                          </a:xfrm>
+                          <a:prstGeom prst="rect">
+                            <a:avLst/>
+                          </a:prstGeom>
+                        </pic:spPr>
+                      </pic:pic>
+                    </wpg:wgp>
+                  </a:graphicData>
+                </a:graphic>
+                <wp14:sizeRelV relativeFrom="margin">
+                  <wp14:pctHeight>0</wp14:pctHeight>
+                </wp14:sizeRelV>
+              </wp:anchor>
+            </w:drawing>
+          </mc:Choice>
+          <mc:Fallback>
+            <w:pict>
+              <v:group w14:anchorId="31BE3925" id="Gruppieren 9" o:spid="_x0000_s1026" style="position:absolute;margin-left:144.45pt;margin-top:1.45pt;width:90.7pt;height:101.45pt;z-index:251661312;mso-height-relative:margin" coordsize="11518,12884" o:gfxdata="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">
+                <v:shapetype id="_x0000_t75" coordsize="21600,21600" o:spt="75" o:preferrelative="t" path="m@4@5l@4@11@9@11@9@5xe" filled="f" stroked="f">
+                  <v:stroke joinstyle="miter"/>
+                  <v:formulas>
+                    <v:f eqn="if lineDrawn pixelLineWidth 0"/>
+                    <v:f eqn="sum @0 1 0"/>
+                    <v:f eqn="sum 0 0 @1"/>
+                    <v:f eqn="prod @2 1 2"/>
+                    <v:f eqn="prod @3 21600 pixelWidth"/>
+                    <v:f eqn="prod @3 21600 pixelHeight"/>
+                    <v:f eqn="sum @0 0 1"/>
+                    <v:f eqn="prod @6 1 2"/>
+                    <v:f eqn="prod @7 21600 pixelWidth"/>
+                    <v:f eqn="sum @8 21600 0"/>
+                    <v:f eqn="prod @7 21600 pixelHeight"/>
+                    <v:f eqn="sum @10 21600 0"/>
+                  </v:formulas>
+                  <v:path o:extrusionok="f" gradientshapeok="t" o:connecttype="rect"/>
+                  <o:lock v:ext="edit" aspectratio="t"/>
+                </v:shapetype>
+                <v:shape id="Grafik 13" o:spid="_x0000_s1027" type="#_x0000_t75" style="position:absolute;top:3784;width:11518;height:9100;visibility:visible;mso-wrap-style:square" o:gfxdata="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">
+                  <v:imagedata r:id="rId17" o:title=""/>
+                </v:shape>
+                <v:shape id="Grafik 7" o:spid="_x0000_s1028" type="#_x0000_t75" alt="Ein Bild, das Vogel enthält.&#10;&#10;Automatisch generierte Beschreibung" style="position:absolute;width:11518;height:2876;visibility:visible;mso-wrap-style:square" o:gfxdata="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">
+                  <v:imagedata r:id="rId18" o:title="Ein Bild, das Vogel enthält"/>
+                </v:shape>
+                <w10:wrap type="square"/>
+              </v:group>
+            </w:pict>
+          </mc:Fallback>
+        </mc:AlternateContent>
       </w:r>
       <w:r>
         <w:rPr>
@@ -2920,36 +2992,81 @@
     </w:p>
     <w:p>
       <w:pPr>
-        <w:rPr>
-          <w:rFonts w:ascii="Calibri" w:hAnsi="Calibri"/>
-          <w:sz w:val="22"/>
-          <w:szCs w:val="22"/>
-        </w:rPr>
-      </w:pPr>
-      <w:r>
-        <w:rPr>
-          <w:rFonts w:ascii="Calibri" w:hAnsi="Calibri"/>
-          <w:sz w:val="22"/>
-          <w:szCs w:val="22"/>
-        </w:rPr>
-        <w:t>Diese Karte dient der Trennung</w:t>
-      </w:r>
-      <w:r>
-        <w:rPr>
-          <w:rFonts w:ascii="Calibri" w:hAnsi="Calibri"/>
-          <w:sz w:val="22"/>
-          <w:szCs w:val="22"/>
-        </w:rPr>
-        <w:t xml:space="preserve"> in den Listen. </w:t>
-      </w:r>
-      <w:r>
-        <w:rPr>
-          <w:rFonts w:ascii="Calibri" w:hAnsi="Calibri"/>
-          <w:sz w:val="22"/>
-          <w:szCs w:val="22"/>
-        </w:rPr>
-        <w:br/>
-      </w:r>
+        <w:jc w:val="both"/>
+        <w:rPr>
+          <w:rFonts w:ascii="Calibri" w:hAnsi="Calibri"/>
+          <w:sz w:val="22"/>
+          <w:szCs w:val="22"/>
+        </w:rPr>
+      </w:pPr>
+      <w:r>
+        <w:rPr>
+          <w:rFonts w:ascii="Calibri" w:hAnsi="Calibri"/>
+          <w:sz w:val="22"/>
+          <w:szCs w:val="22"/>
+        </w:rPr>
+        <w:t xml:space="preserve">Diese Karte dient der </w:t>
+      </w:r>
+      <w:proofErr w:type="spellStart"/>
+      <w:r>
+        <w:rPr>
+          <w:rFonts w:ascii="Calibri" w:hAnsi="Calibri"/>
+          <w:sz w:val="22"/>
+          <w:szCs w:val="22"/>
+        </w:rPr>
+        <w:t>verti-kalen</w:t>
+      </w:r>
+      <w:proofErr w:type="spellEnd"/>
+      <w:r>
+        <w:rPr>
+          <w:rFonts w:ascii="Calibri" w:hAnsi="Calibri"/>
+          <w:sz w:val="22"/>
+          <w:szCs w:val="22"/>
+        </w:rPr>
+        <w:t xml:space="preserve"> </w:t>
+      </w:r>
+      <w:r>
+        <w:rPr>
+          <w:rFonts w:ascii="Calibri" w:hAnsi="Calibri"/>
+          <w:sz w:val="22"/>
+          <w:szCs w:val="22"/>
+        </w:rPr>
+        <w:t>Trennung</w:t>
+      </w:r>
+      <w:r>
+        <w:rPr>
+          <w:rFonts w:ascii="Calibri" w:hAnsi="Calibri"/>
+          <w:sz w:val="22"/>
+          <w:szCs w:val="22"/>
+        </w:rPr>
+        <w:t xml:space="preserve"> </w:t>
+      </w:r>
+      <w:r>
+        <w:rPr>
+          <w:rFonts w:ascii="Calibri" w:hAnsi="Calibri"/>
+          <w:sz w:val="22"/>
+          <w:szCs w:val="22"/>
+        </w:rPr>
+        <w:t>der</w:t>
+      </w:r>
+      <w:r>
+        <w:rPr>
+          <w:rFonts w:ascii="Calibri" w:hAnsi="Calibri"/>
+          <w:sz w:val="22"/>
+          <w:szCs w:val="22"/>
+        </w:rPr>
+        <w:t xml:space="preserve"> Listen.</w:t>
+      </w:r>
+    </w:p>
+    <w:p>
+      <w:pPr>
+        <w:jc w:val="both"/>
+        <w:rPr>
+          <w:rFonts w:ascii="Calibri" w:hAnsi="Calibri"/>
+          <w:sz w:val="22"/>
+          <w:szCs w:val="22"/>
+        </w:rPr>
+      </w:pPr>
       <w:r>
         <w:rPr>
           <w:rFonts w:ascii="Calibri" w:hAnsi="Calibri"/>
@@ -2966,36 +3083,81 @@
           <w:ilvl w:val="0"/>
           <w:numId w:val="7"/>
         </w:numPr>
-        <w:ind w:left="567"/>
-        <w:rPr>
-          <w:rFonts w:ascii="Calibri" w:hAnsi="Calibri"/>
-          <w:sz w:val="22"/>
-          <w:szCs w:val="22"/>
-        </w:rPr>
-      </w:pPr>
-      <w:r>
-        <w:rPr>
-          <w:rFonts w:ascii="Calibri" w:hAnsi="Calibri"/>
-          <w:sz w:val="22"/>
-          <w:szCs w:val="22"/>
-        </w:rPr>
-        <w:t>Einfarbigen Hinter</w:t>
-      </w:r>
-      <w:r>
-        <w:rPr>
-          <w:rFonts w:ascii="Calibri" w:hAnsi="Calibri"/>
-          <w:sz w:val="22"/>
-          <w:szCs w:val="22"/>
-        </w:rPr>
-        <w:t>-</w:t>
-      </w:r>
-      <w:r>
-        <w:rPr>
-          <w:rFonts w:ascii="Calibri" w:hAnsi="Calibri"/>
-          <w:sz w:val="22"/>
-          <w:szCs w:val="22"/>
-        </w:rPr>
-        <w:t>grund „blau“ wählen</w:t>
+        <w:ind w:left="426" w:hanging="284"/>
+        <w:jc w:val="both"/>
+        <w:rPr>
+          <w:rFonts w:ascii="Calibri" w:hAnsi="Calibri"/>
+          <w:sz w:val="22"/>
+          <w:szCs w:val="22"/>
+        </w:rPr>
+      </w:pPr>
+      <w:r>
+        <w:rPr>
+          <w:rFonts w:ascii="Calibri" w:hAnsi="Calibri"/>
+          <w:sz w:val="22"/>
+          <w:szCs w:val="22"/>
+        </w:rPr>
+        <w:t xml:space="preserve">als </w:t>
+      </w:r>
+      <w:r>
+        <w:rPr>
+          <w:rFonts w:ascii="Calibri" w:hAnsi="Calibri"/>
+          <w:sz w:val="22"/>
+          <w:szCs w:val="22"/>
+        </w:rPr>
+        <w:t>Titelbild</w:t>
+      </w:r>
+      <w:r>
+        <w:rPr>
+          <w:rFonts w:ascii="Calibri" w:hAnsi="Calibri"/>
+          <w:sz w:val="22"/>
+          <w:szCs w:val="22"/>
+        </w:rPr>
+        <w:t xml:space="preserve"> </w:t>
+      </w:r>
+      <w:r>
+        <w:rPr>
+          <w:rFonts w:ascii="Calibri" w:hAnsi="Calibri"/>
+          <w:sz w:val="22"/>
+          <w:szCs w:val="22"/>
+        </w:rPr>
+        <w:t>e</w:t>
+      </w:r>
+      <w:r>
+        <w:rPr>
+          <w:rFonts w:ascii="Calibri" w:hAnsi="Calibri"/>
+          <w:sz w:val="22"/>
+          <w:szCs w:val="22"/>
+        </w:rPr>
+        <w:t xml:space="preserve">infarbigen Hintergrund </w:t>
+      </w:r>
+      <w:r>
+        <w:rPr>
+          <w:rFonts w:ascii="Calibri" w:hAnsi="Calibri"/>
+          <w:b/>
+          <w:bCs/>
+          <w:color w:val="44546A" w:themeColor="text2"/>
+          <w:sz w:val="22"/>
+          <w:szCs w:val="22"/>
+        </w:rPr>
+        <w:t>blau</w:t>
+      </w:r>
+      <w:r>
+        <w:rPr>
+          <w:rFonts w:ascii="Calibri" w:hAnsi="Calibri"/>
+          <w:color w:val="44546A" w:themeColor="text2"/>
+          <w:sz w:val="22"/>
+          <w:szCs w:val="22"/>
+        </w:rPr>
+        <w:t xml:space="preserve"> </w:t>
+      </w:r>
+      <w:r>
+        <w:rPr>
+          <w:rFonts w:ascii="Calibri" w:hAnsi="Calibri"/>
+          <w:sz w:val="22"/>
+          <w:szCs w:val="22"/>
+        </w:rPr>
+        <w:t>wählen</w:t>
       </w:r>
     </w:p>
     <w:p>
@@ -3005,30 +3167,38 @@
           <w:ilvl w:val="0"/>
           <w:numId w:val="7"/>
         </w:numPr>
-        <w:ind w:left="567"/>
-        <w:rPr>
-          <w:rFonts w:ascii="Calibri" w:hAnsi="Calibri"/>
-          <w:sz w:val="22"/>
-          <w:szCs w:val="22"/>
-        </w:rPr>
-      </w:pPr>
-      <w:r>
-        <w:rPr>
-          <w:rFonts w:ascii="Calibri" w:hAnsi="Calibri"/>
-          <w:sz w:val="22"/>
-          <w:szCs w:val="22"/>
-        </w:rPr>
-        <w:t>Vollflächigen Hintergrund (rechts) auswählen</w:t>
-      </w:r>
-    </w:p>
-    <w:p>
-      <w:pPr>
-        <w:rPr>
-          <w:rFonts w:ascii="Calibri" w:hAnsi="Calibri"/>
-          <w:sz w:val="22"/>
-          <w:szCs w:val="22"/>
-        </w:rPr>
-      </w:pPr>
+        <w:ind w:left="426" w:hanging="284"/>
+        <w:jc w:val="both"/>
+        <w:rPr>
+          <w:rFonts w:ascii="Calibri" w:hAnsi="Calibri"/>
+          <w:sz w:val="22"/>
+          <w:szCs w:val="22"/>
+        </w:rPr>
+      </w:pPr>
+      <w:r>
+        <w:rPr>
+          <w:rFonts w:ascii="Calibri" w:hAnsi="Calibri"/>
+          <w:sz w:val="22"/>
+          <w:szCs w:val="22"/>
+        </w:rPr>
+        <w:t xml:space="preserve">Vollflächigen </w:t>
+      </w:r>
+      <w:r>
+        <w:rPr>
+          <w:rFonts w:ascii="Calibri" w:hAnsi="Calibri"/>
+          <w:sz w:val="22"/>
+          <w:szCs w:val="22"/>
+        </w:rPr>
+        <w:t>H</w:t>
+      </w:r>
+      <w:r>
+        <w:rPr>
+          <w:rFonts w:ascii="Calibri" w:hAnsi="Calibri"/>
+          <w:sz w:val="22"/>
+          <w:szCs w:val="22"/>
+        </w:rPr>
+        <w:t>intergrund (rechts) auswählen</w:t>
+      </w:r>
     </w:p>
     <w:sectPr>
       <w:type w:val="continuous"/>

</xml_diff>